<commit_message>
added weekly documentatoin pdfs
</commit_message>
<xml_diff>
--- a/Doc/SelfBalancing.docx
+++ b/Doc/SelfBalancing.docx
@@ -3114,6 +3114,94 @@
         </w:rPr>
         <w:t>This is exactly what’s found in the infinite loop of the program.</w:t>
       </w:r>
+    </w:p>
+    <w:p>
+      <w:pPr>
+        <w:ind w:left="360"/>
+        <w:jc w:val="both"/>
+        <w:rPr>
+          <w:rFonts w:asciiTheme="majorBidi" w:hAnsiTheme="majorBidi" w:cstheme="majorBidi"/>
+          <w:sz w:val="28"/>
+          <w:szCs w:val="28"/>
+        </w:rPr>
+      </w:pPr>
+    </w:p>
+    <w:p>
+      <w:pPr>
+        <w:spacing w:line="360" w:lineRule="auto"/>
+        <w:rPr>
+          <w:rFonts w:asciiTheme="majorBidi" w:hAnsiTheme="majorBidi" w:cstheme="majorBidi"/>
+          <w:b/>
+          <w:bCs/>
+          <w:sz w:val="32"/>
+          <w:szCs w:val="32"/>
+        </w:rPr>
+      </w:pPr>
+      <w:r>
+        <w:rPr>
+          <w:rFonts w:asciiTheme="majorBidi" w:hAnsiTheme="majorBidi" w:cstheme="majorBidi"/>
+          <w:b/>
+          <w:bCs/>
+          <w:sz w:val="32"/>
+          <w:szCs w:val="32"/>
+        </w:rPr>
+        <w:t>I</w:t>
+      </w:r>
+      <w:r>
+        <w:rPr>
+          <w:rFonts w:asciiTheme="majorBidi" w:hAnsiTheme="majorBidi" w:cstheme="majorBidi"/>
+          <w:b/>
+          <w:bCs/>
+          <w:sz w:val="32"/>
+          <w:szCs w:val="32"/>
+        </w:rPr>
+        <w:t>II</w:t>
+      </w:r>
+      <w:r>
+        <w:rPr>
+          <w:rFonts w:asciiTheme="majorBidi" w:hAnsiTheme="majorBidi" w:cstheme="majorBidi"/>
+          <w:b/>
+          <w:bCs/>
+          <w:sz w:val="32"/>
+          <w:szCs w:val="32"/>
+        </w:rPr>
+        <w:t xml:space="preserve">- </w:t>
+      </w:r>
+      <w:r>
+        <w:rPr>
+          <w:rFonts w:asciiTheme="majorBidi" w:hAnsiTheme="majorBidi" w:cstheme="majorBidi"/>
+          <w:b/>
+          <w:bCs/>
+          <w:sz w:val="32"/>
+          <w:szCs w:val="32"/>
+        </w:rPr>
+        <w:t>Important Milestones throughout the testing process</w:t>
+      </w:r>
+      <w:r>
+        <w:rPr>
+          <w:rFonts w:asciiTheme="majorBidi" w:hAnsiTheme="majorBidi" w:cstheme="majorBidi"/>
+          <w:b/>
+          <w:bCs/>
+          <w:sz w:val="32"/>
+          <w:szCs w:val="32"/>
+        </w:rPr>
+        <w:t>:</w:t>
+      </w:r>
+    </w:p>
+    <w:p>
+      <w:pPr>
+        <w:pStyle w:val="ListParagraph"/>
+        <w:numPr>
+          <w:ilvl w:val="0"/>
+          <w:numId w:val="1"/>
+        </w:numPr>
+        <w:spacing w:line="360" w:lineRule="auto"/>
+        <w:rPr>
+          <w:rFonts w:asciiTheme="majorBidi" w:hAnsiTheme="majorBidi" w:cstheme="majorBidi"/>
+          <w:sz w:val="32"/>
+          <w:szCs w:val="32"/>
+        </w:rPr>
+      </w:pPr>
     </w:p>
     <w:p>
       <w:pPr>

</xml_diff>

<commit_message>
added final tuning to pdf
</commit_message>
<xml_diff>
--- a/Doc/SelfBalancing.docx
+++ b/Doc/SelfBalancing.docx
@@ -251,6 +251,7 @@
                 <w:szCs w:val="28"/>
               </w:rPr>
             </w:pPr>
+            <w:proofErr w:type="spellStart"/>
             <w:r>
               <w:rPr>
                 <w:rFonts w:asciiTheme="majorBidi" w:hAnsiTheme="majorBidi" w:cstheme="majorBidi"/>
@@ -259,6 +260,7 @@
               </w:rPr>
               <w:t>Vcc</w:t>
             </w:r>
+            <w:proofErr w:type="spellEnd"/>
           </w:p>
         </w:tc>
         <w:tc>
@@ -1370,7 +1372,79 @@
           <w:sz w:val="28"/>
           <w:szCs w:val="28"/>
         </w:rPr>
-        <w:t xml:space="preserve"> (.ino) file. Each layer is divided into its own cpp (.cpp) and header (.h) files. The header file contains all constants’ definitions in the form of (#define) statements as well as the functions’ prototypes, while the cpp file contains functions’ declarations.</w:t>
+        <w:t xml:space="preserve"> (.</w:t>
+      </w:r>
+      <w:proofErr w:type="spellStart"/>
+      <w:r>
+        <w:rPr>
+          <w:rFonts w:asciiTheme="majorBidi" w:hAnsiTheme="majorBidi" w:cstheme="majorBidi"/>
+          <w:sz w:val="28"/>
+          <w:szCs w:val="28"/>
+        </w:rPr>
+        <w:t>ino</w:t>
+      </w:r>
+      <w:proofErr w:type="spellEnd"/>
+      <w:r>
+        <w:rPr>
+          <w:rFonts w:asciiTheme="majorBidi" w:hAnsiTheme="majorBidi" w:cstheme="majorBidi"/>
+          <w:sz w:val="28"/>
+          <w:szCs w:val="28"/>
+        </w:rPr>
+        <w:t xml:space="preserve">) file. Each layer is divided into its own </w:t>
+      </w:r>
+      <w:proofErr w:type="spellStart"/>
+      <w:r>
+        <w:rPr>
+          <w:rFonts w:asciiTheme="majorBidi" w:hAnsiTheme="majorBidi" w:cstheme="majorBidi"/>
+          <w:sz w:val="28"/>
+          <w:szCs w:val="28"/>
+        </w:rPr>
+        <w:t>cpp</w:t>
+      </w:r>
+      <w:proofErr w:type="spellEnd"/>
+      <w:r>
+        <w:rPr>
+          <w:rFonts w:asciiTheme="majorBidi" w:hAnsiTheme="majorBidi" w:cstheme="majorBidi"/>
+          <w:sz w:val="28"/>
+          <w:szCs w:val="28"/>
+        </w:rPr>
+        <w:t xml:space="preserve"> (.</w:t>
+      </w:r>
+      <w:proofErr w:type="spellStart"/>
+      <w:r>
+        <w:rPr>
+          <w:rFonts w:asciiTheme="majorBidi" w:hAnsiTheme="majorBidi" w:cstheme="majorBidi"/>
+          <w:sz w:val="28"/>
+          <w:szCs w:val="28"/>
+        </w:rPr>
+        <w:t>cpp</w:t>
+      </w:r>
+      <w:proofErr w:type="spellEnd"/>
+      <w:r>
+        <w:rPr>
+          <w:rFonts w:asciiTheme="majorBidi" w:hAnsiTheme="majorBidi" w:cstheme="majorBidi"/>
+          <w:sz w:val="28"/>
+          <w:szCs w:val="28"/>
+        </w:rPr>
+        <w:t xml:space="preserve">) and header (.h) files. The header file contains all constants’ definitions in the form of (#define) statements as well as the functions’ prototypes, while the </w:t>
+      </w:r>
+      <w:proofErr w:type="spellStart"/>
+      <w:r>
+        <w:rPr>
+          <w:rFonts w:asciiTheme="majorBidi" w:hAnsiTheme="majorBidi" w:cstheme="majorBidi"/>
+          <w:sz w:val="28"/>
+          <w:szCs w:val="28"/>
+        </w:rPr>
+        <w:t>cpp</w:t>
+      </w:r>
+      <w:proofErr w:type="spellEnd"/>
+      <w:r>
+        <w:rPr>
+          <w:rFonts w:asciiTheme="majorBidi" w:hAnsiTheme="majorBidi" w:cstheme="majorBidi"/>
+          <w:sz w:val="28"/>
+          <w:szCs w:val="28"/>
+        </w:rPr>
+        <w:t xml:space="preserve"> file contains functions’ declarations.</w:t>
       </w:r>
     </w:p>
     <w:p>
@@ -1427,8 +1501,18 @@
           <w:sz w:val="28"/>
           <w:szCs w:val="28"/>
         </w:rPr>
-        <w:t>: App.cpp – App.h</w:t>
-      </w:r>
+        <w:t xml:space="preserve">: App.cpp – </w:t>
+      </w:r>
+      <w:proofErr w:type="spellStart"/>
+      <w:r>
+        <w:rPr>
+          <w:rFonts w:asciiTheme="majorBidi" w:hAnsiTheme="majorBidi" w:cstheme="majorBidi"/>
+          <w:sz w:val="28"/>
+          <w:szCs w:val="28"/>
+        </w:rPr>
+        <w:t>App.h</w:t>
+      </w:r>
+      <w:proofErr w:type="spellEnd"/>
     </w:p>
     <w:p>
       <w:pPr>
@@ -1451,8 +1535,18 @@
           <w:sz w:val="28"/>
           <w:szCs w:val="28"/>
         </w:rPr>
-        <w:t>Motors: motors.cpp – motors.h</w:t>
-      </w:r>
+        <w:t xml:space="preserve">Motors: motors.cpp – </w:t>
+      </w:r>
+      <w:proofErr w:type="spellStart"/>
+      <w:r>
+        <w:rPr>
+          <w:rFonts w:asciiTheme="majorBidi" w:hAnsiTheme="majorBidi" w:cstheme="majorBidi"/>
+          <w:sz w:val="28"/>
+          <w:szCs w:val="28"/>
+        </w:rPr>
+        <w:t>motors.h</w:t>
+      </w:r>
+      <w:proofErr w:type="spellEnd"/>
     </w:p>
     <w:p>
       <w:pPr>
@@ -1499,8 +1593,18 @@
           <w:sz w:val="28"/>
           <w:szCs w:val="28"/>
         </w:rPr>
-        <w:t>PID: pid.cpp – pid.h</w:t>
-      </w:r>
+        <w:t xml:space="preserve">PID: pid.cpp – </w:t>
+      </w:r>
+      <w:proofErr w:type="spellStart"/>
+      <w:r>
+        <w:rPr>
+          <w:rFonts w:asciiTheme="majorBidi" w:hAnsiTheme="majorBidi" w:cstheme="majorBidi"/>
+          <w:sz w:val="28"/>
+          <w:szCs w:val="28"/>
+        </w:rPr>
+        <w:t>pid.h</w:t>
+      </w:r>
+      <w:proofErr w:type="spellEnd"/>
     </w:p>
     <w:p>
       <w:pPr>
@@ -1523,8 +1627,18 @@
           <w:sz w:val="28"/>
           <w:szCs w:val="28"/>
         </w:rPr>
-        <w:t>Test: test.cpp – test.h</w:t>
-      </w:r>
+        <w:t xml:space="preserve">Test: test.cpp – </w:t>
+      </w:r>
+      <w:proofErr w:type="spellStart"/>
+      <w:r>
+        <w:rPr>
+          <w:rFonts w:asciiTheme="majorBidi" w:hAnsiTheme="majorBidi" w:cstheme="majorBidi"/>
+          <w:sz w:val="28"/>
+          <w:szCs w:val="28"/>
+        </w:rPr>
+        <w:t>test.h</w:t>
+      </w:r>
+      <w:proofErr w:type="spellEnd"/>
     </w:p>
     <w:p>
       <w:pPr>
@@ -1547,7 +1661,61 @@
           <w:sz w:val="28"/>
           <w:szCs w:val="28"/>
         </w:rPr>
-        <w:t>All besides the (.ino) file which calls the App_start() and App_init() functions present in the application layer.</w:t>
+        <w:t>All besides the (.</w:t>
+      </w:r>
+      <w:proofErr w:type="spellStart"/>
+      <w:r>
+        <w:rPr>
+          <w:rFonts w:asciiTheme="majorBidi" w:hAnsiTheme="majorBidi" w:cstheme="majorBidi"/>
+          <w:sz w:val="28"/>
+          <w:szCs w:val="28"/>
+        </w:rPr>
+        <w:t>ino</w:t>
+      </w:r>
+      <w:proofErr w:type="spellEnd"/>
+      <w:r>
+        <w:rPr>
+          <w:rFonts w:asciiTheme="majorBidi" w:hAnsiTheme="majorBidi" w:cstheme="majorBidi"/>
+          <w:sz w:val="28"/>
+          <w:szCs w:val="28"/>
+        </w:rPr>
+        <w:t xml:space="preserve">) file which calls the </w:t>
+      </w:r>
+      <w:proofErr w:type="spellStart"/>
+      <w:r>
+        <w:rPr>
+          <w:rFonts w:asciiTheme="majorBidi" w:hAnsiTheme="majorBidi" w:cstheme="majorBidi"/>
+          <w:sz w:val="28"/>
+          <w:szCs w:val="28"/>
+        </w:rPr>
+        <w:t>App_start</w:t>
+      </w:r>
+      <w:proofErr w:type="spellEnd"/>
+      <w:r>
+        <w:rPr>
+          <w:rFonts w:asciiTheme="majorBidi" w:hAnsiTheme="majorBidi" w:cstheme="majorBidi"/>
+          <w:sz w:val="28"/>
+          <w:szCs w:val="28"/>
+        </w:rPr>
+        <w:t xml:space="preserve">() and </w:t>
+      </w:r>
+      <w:proofErr w:type="spellStart"/>
+      <w:r>
+        <w:rPr>
+          <w:rFonts w:asciiTheme="majorBidi" w:hAnsiTheme="majorBidi" w:cstheme="majorBidi"/>
+          <w:sz w:val="28"/>
+          <w:szCs w:val="28"/>
+        </w:rPr>
+        <w:t>App_init</w:t>
+      </w:r>
+      <w:proofErr w:type="spellEnd"/>
+      <w:r>
+        <w:rPr>
+          <w:rFonts w:asciiTheme="majorBidi" w:hAnsiTheme="majorBidi" w:cstheme="majorBidi"/>
+          <w:sz w:val="28"/>
+          <w:szCs w:val="28"/>
+        </w:rPr>
+        <w:t>() functions present in the application layer.</w:t>
       </w:r>
     </w:p>
     <w:p>
@@ -1629,13 +1797,23 @@
           <w:szCs w:val="28"/>
         </w:rPr>
       </w:pPr>
-      <w:r>
-        <w:rPr>
-          <w:rFonts w:asciiTheme="majorBidi" w:hAnsiTheme="majorBidi" w:cstheme="majorBidi"/>
-          <w:sz w:val="28"/>
-          <w:szCs w:val="28"/>
-        </w:rPr>
-        <w:t>App_init()</w:t>
+      <w:proofErr w:type="spellStart"/>
+      <w:r>
+        <w:rPr>
+          <w:rFonts w:asciiTheme="majorBidi" w:hAnsiTheme="majorBidi" w:cstheme="majorBidi"/>
+          <w:sz w:val="28"/>
+          <w:szCs w:val="28"/>
+        </w:rPr>
+        <w:t>App_init</w:t>
+      </w:r>
+      <w:proofErr w:type="spellEnd"/>
+      <w:r>
+        <w:rPr>
+          <w:rFonts w:asciiTheme="majorBidi" w:hAnsiTheme="majorBidi" w:cstheme="majorBidi"/>
+          <w:sz w:val="28"/>
+          <w:szCs w:val="28"/>
+        </w:rPr>
+        <w:t>()</w:t>
       </w:r>
       <w:r>
         <w:rPr>
@@ -1677,13 +1855,23 @@
           <w:szCs w:val="28"/>
         </w:rPr>
       </w:pPr>
-      <w:r>
-        <w:rPr>
-          <w:rFonts w:asciiTheme="majorBidi" w:hAnsiTheme="majorBidi" w:cstheme="majorBidi"/>
-          <w:sz w:val="28"/>
-          <w:szCs w:val="28"/>
-        </w:rPr>
-        <w:t>App_start()</w:t>
+      <w:proofErr w:type="spellStart"/>
+      <w:r>
+        <w:rPr>
+          <w:rFonts w:asciiTheme="majorBidi" w:hAnsiTheme="majorBidi" w:cstheme="majorBidi"/>
+          <w:sz w:val="28"/>
+          <w:szCs w:val="28"/>
+        </w:rPr>
+        <w:t>App_start</w:t>
+      </w:r>
+      <w:proofErr w:type="spellEnd"/>
+      <w:r>
+        <w:rPr>
+          <w:rFonts w:asciiTheme="majorBidi" w:hAnsiTheme="majorBidi" w:cstheme="majorBidi"/>
+          <w:sz w:val="28"/>
+          <w:szCs w:val="28"/>
+        </w:rPr>
+        <w:t>()</w:t>
       </w:r>
       <w:r>
         <w:rPr>
@@ -1717,13 +1905,23 @@
           <w:szCs w:val="28"/>
         </w:rPr>
       </w:pPr>
-      <w:r>
-        <w:rPr>
-          <w:rFonts w:asciiTheme="majorBidi" w:hAnsiTheme="majorBidi" w:cstheme="majorBidi"/>
-          <w:sz w:val="28"/>
-          <w:szCs w:val="28"/>
-        </w:rPr>
-        <w:t>App_test() where we call each layer’s test function at a time to test it when needed</w:t>
+      <w:proofErr w:type="spellStart"/>
+      <w:r>
+        <w:rPr>
+          <w:rFonts w:asciiTheme="majorBidi" w:hAnsiTheme="majorBidi" w:cstheme="majorBidi"/>
+          <w:sz w:val="28"/>
+          <w:szCs w:val="28"/>
+        </w:rPr>
+        <w:t>App_test</w:t>
+      </w:r>
+      <w:proofErr w:type="spellEnd"/>
+      <w:r>
+        <w:rPr>
+          <w:rFonts w:asciiTheme="majorBidi" w:hAnsiTheme="majorBidi" w:cstheme="majorBidi"/>
+          <w:sz w:val="28"/>
+          <w:szCs w:val="28"/>
+        </w:rPr>
+        <w:t>() where we call each layer’s test function at a time to test it when needed</w:t>
       </w:r>
       <w:r>
         <w:rPr>
@@ -1805,13 +2003,23 @@
           <w:szCs w:val="28"/>
         </w:rPr>
       </w:pPr>
-      <w:r>
-        <w:rPr>
-          <w:rFonts w:asciiTheme="majorBidi" w:hAnsiTheme="majorBidi" w:cstheme="majorBidi"/>
-          <w:sz w:val="28"/>
-          <w:szCs w:val="28"/>
-        </w:rPr>
-        <w:t>motors_setup()</w:t>
+      <w:proofErr w:type="spellStart"/>
+      <w:r>
+        <w:rPr>
+          <w:rFonts w:asciiTheme="majorBidi" w:hAnsiTheme="majorBidi" w:cstheme="majorBidi"/>
+          <w:sz w:val="28"/>
+          <w:szCs w:val="28"/>
+        </w:rPr>
+        <w:t>motors_setup</w:t>
+      </w:r>
+      <w:proofErr w:type="spellEnd"/>
+      <w:r>
+        <w:rPr>
+          <w:rFonts w:asciiTheme="majorBidi" w:hAnsiTheme="majorBidi" w:cstheme="majorBidi"/>
+          <w:sz w:val="28"/>
+          <w:szCs w:val="28"/>
+        </w:rPr>
+        <w:t>()</w:t>
       </w:r>
       <w:r>
         <w:rPr>
@@ -1909,13 +2117,23 @@
           <w:szCs w:val="28"/>
         </w:rPr>
       </w:pPr>
-      <w:r>
-        <w:rPr>
-          <w:rFonts w:asciiTheme="majorBidi" w:hAnsiTheme="majorBidi" w:cstheme="majorBidi"/>
-          <w:sz w:val="28"/>
-          <w:szCs w:val="28"/>
-        </w:rPr>
-        <w:t>moveForward() to move the wheels in one direction with full speed.</w:t>
+      <w:proofErr w:type="spellStart"/>
+      <w:r>
+        <w:rPr>
+          <w:rFonts w:asciiTheme="majorBidi" w:hAnsiTheme="majorBidi" w:cstheme="majorBidi"/>
+          <w:sz w:val="28"/>
+          <w:szCs w:val="28"/>
+        </w:rPr>
+        <w:t>moveForward</w:t>
+      </w:r>
+      <w:proofErr w:type="spellEnd"/>
+      <w:r>
+        <w:rPr>
+          <w:rFonts w:asciiTheme="majorBidi" w:hAnsiTheme="majorBidi" w:cstheme="majorBidi"/>
+          <w:sz w:val="28"/>
+          <w:szCs w:val="28"/>
+        </w:rPr>
+        <w:t>() to move the wheels in one direction with full speed.</w:t>
       </w:r>
     </w:p>
     <w:p>
@@ -1933,13 +2151,23 @@
           <w:szCs w:val="28"/>
         </w:rPr>
       </w:pPr>
-      <w:r>
-        <w:rPr>
-          <w:rFonts w:asciiTheme="majorBidi" w:hAnsiTheme="majorBidi" w:cstheme="majorBidi"/>
-          <w:sz w:val="28"/>
-          <w:szCs w:val="28"/>
-        </w:rPr>
-        <w:t>moveBackward() to move the wheels in the other direction with full speed.</w:t>
+      <w:proofErr w:type="spellStart"/>
+      <w:r>
+        <w:rPr>
+          <w:rFonts w:asciiTheme="majorBidi" w:hAnsiTheme="majorBidi" w:cstheme="majorBidi"/>
+          <w:sz w:val="28"/>
+          <w:szCs w:val="28"/>
+        </w:rPr>
+        <w:t>moveBackward</w:t>
+      </w:r>
+      <w:proofErr w:type="spellEnd"/>
+      <w:r>
+        <w:rPr>
+          <w:rFonts w:asciiTheme="majorBidi" w:hAnsiTheme="majorBidi" w:cstheme="majorBidi"/>
+          <w:sz w:val="28"/>
+          <w:szCs w:val="28"/>
+        </w:rPr>
+        <w:t>() to move the wheels in the other direction with full speed.</w:t>
       </w:r>
     </w:p>
     <w:p>
@@ -2037,13 +2265,23 @@
           <w:szCs w:val="28"/>
         </w:rPr>
       </w:pPr>
-      <w:r>
-        <w:rPr>
-          <w:rFonts w:asciiTheme="majorBidi" w:hAnsiTheme="majorBidi" w:cstheme="majorBidi"/>
-          <w:sz w:val="28"/>
-          <w:szCs w:val="28"/>
-        </w:rPr>
-        <w:t xml:space="preserve">mpu_setup() to calibrate </w:t>
+      <w:proofErr w:type="spellStart"/>
+      <w:r>
+        <w:rPr>
+          <w:rFonts w:asciiTheme="majorBidi" w:hAnsiTheme="majorBidi" w:cstheme="majorBidi"/>
+          <w:sz w:val="28"/>
+          <w:szCs w:val="28"/>
+        </w:rPr>
+        <w:t>mpu_setup</w:t>
+      </w:r>
+      <w:proofErr w:type="spellEnd"/>
+      <w:r>
+        <w:rPr>
+          <w:rFonts w:asciiTheme="majorBidi" w:hAnsiTheme="majorBidi" w:cstheme="majorBidi"/>
+          <w:sz w:val="28"/>
+          <w:szCs w:val="28"/>
+        </w:rPr>
+        <w:t xml:space="preserve">() to calibrate </w:t>
       </w:r>
       <w:r>
         <w:rPr>
@@ -2077,13 +2315,23 @@
           <w:szCs w:val="28"/>
         </w:rPr>
       </w:pPr>
-      <w:r>
-        <w:rPr>
-          <w:rFonts w:asciiTheme="majorBidi" w:hAnsiTheme="majorBidi" w:cstheme="majorBidi"/>
-          <w:sz w:val="28"/>
-          <w:szCs w:val="28"/>
-        </w:rPr>
-        <w:t xml:space="preserve">dmpDataReady() an ISR that’s triggered when new data is available to be </w:t>
+      <w:proofErr w:type="spellStart"/>
+      <w:r>
+        <w:rPr>
+          <w:rFonts w:asciiTheme="majorBidi" w:hAnsiTheme="majorBidi" w:cstheme="majorBidi"/>
+          <w:sz w:val="28"/>
+          <w:szCs w:val="28"/>
+        </w:rPr>
+        <w:t>dmpDataReady</w:t>
+      </w:r>
+      <w:proofErr w:type="spellEnd"/>
+      <w:r>
+        <w:rPr>
+          <w:rFonts w:asciiTheme="majorBidi" w:hAnsiTheme="majorBidi" w:cstheme="majorBidi"/>
+          <w:sz w:val="28"/>
+          <w:szCs w:val="28"/>
+        </w:rPr>
+        <w:t xml:space="preserve">() an ISR that’s triggered when new data is available to be </w:t>
       </w:r>
       <w:r>
         <w:rPr>
@@ -2109,13 +2357,23 @@
           <w:szCs w:val="28"/>
         </w:rPr>
       </w:pPr>
-      <w:r>
-        <w:rPr>
-          <w:rFonts w:asciiTheme="majorBidi" w:hAnsiTheme="majorBidi" w:cstheme="majorBidi"/>
-          <w:sz w:val="28"/>
-          <w:szCs w:val="28"/>
-        </w:rPr>
-        <w:t>mpu_update() to constantly update the sensor’s readings.</w:t>
+      <w:proofErr w:type="spellStart"/>
+      <w:r>
+        <w:rPr>
+          <w:rFonts w:asciiTheme="majorBidi" w:hAnsiTheme="majorBidi" w:cstheme="majorBidi"/>
+          <w:sz w:val="28"/>
+          <w:szCs w:val="28"/>
+        </w:rPr>
+        <w:t>mpu_update</w:t>
+      </w:r>
+      <w:proofErr w:type="spellEnd"/>
+      <w:r>
+        <w:rPr>
+          <w:rFonts w:asciiTheme="majorBidi" w:hAnsiTheme="majorBidi" w:cstheme="majorBidi"/>
+          <w:sz w:val="28"/>
+          <w:szCs w:val="28"/>
+        </w:rPr>
+        <w:t>() to constantly update the sensor’s readings.</w:t>
       </w:r>
     </w:p>
     <w:p>
@@ -2133,13 +2391,23 @@
           <w:szCs w:val="28"/>
         </w:rPr>
       </w:pPr>
-      <w:r>
-        <w:rPr>
-          <w:rFonts w:asciiTheme="majorBidi" w:hAnsiTheme="majorBidi" w:cstheme="majorBidi"/>
-          <w:sz w:val="28"/>
-          <w:szCs w:val="28"/>
-        </w:rPr>
-        <w:t>return_pitch(</w:t>
+      <w:proofErr w:type="spellStart"/>
+      <w:r>
+        <w:rPr>
+          <w:rFonts w:asciiTheme="majorBidi" w:hAnsiTheme="majorBidi" w:cstheme="majorBidi"/>
+          <w:sz w:val="28"/>
+          <w:szCs w:val="28"/>
+        </w:rPr>
+        <w:t>return_pitch</w:t>
+      </w:r>
+      <w:proofErr w:type="spellEnd"/>
+      <w:r>
+        <w:rPr>
+          <w:rFonts w:asciiTheme="majorBidi" w:hAnsiTheme="majorBidi" w:cstheme="majorBidi"/>
+          <w:sz w:val="28"/>
+          <w:szCs w:val="28"/>
+        </w:rPr>
+        <w:t>(</w:t>
       </w:r>
       <w:r>
         <w:rPr>
@@ -2229,13 +2497,23 @@
           <w:szCs w:val="28"/>
         </w:rPr>
       </w:pPr>
-      <w:r>
-        <w:rPr>
-          <w:rFonts w:asciiTheme="majorBidi" w:hAnsiTheme="majorBidi" w:cstheme="majorBidi"/>
-          <w:sz w:val="28"/>
-          <w:szCs w:val="28"/>
-        </w:rPr>
-        <w:t>PID_setup() to apply initial configurations as sampling time and mode either automatic or manual</w:t>
+      <w:proofErr w:type="spellStart"/>
+      <w:r>
+        <w:rPr>
+          <w:rFonts w:asciiTheme="majorBidi" w:hAnsiTheme="majorBidi" w:cstheme="majorBidi"/>
+          <w:sz w:val="28"/>
+          <w:szCs w:val="28"/>
+        </w:rPr>
+        <w:t>PID_setup</w:t>
+      </w:r>
+      <w:proofErr w:type="spellEnd"/>
+      <w:r>
+        <w:rPr>
+          <w:rFonts w:asciiTheme="majorBidi" w:hAnsiTheme="majorBidi" w:cstheme="majorBidi"/>
+          <w:sz w:val="28"/>
+          <w:szCs w:val="28"/>
+        </w:rPr>
+        <w:t>() to apply initial configurations as sampling time and mode either automatic or manual</w:t>
       </w:r>
       <w:r>
         <w:rPr>
@@ -2269,13 +2547,23 @@
           <w:szCs w:val="28"/>
         </w:rPr>
       </w:pPr>
-      <w:r>
-        <w:rPr>
-          <w:rFonts w:asciiTheme="majorBidi" w:hAnsiTheme="majorBidi" w:cstheme="majorBidi"/>
-          <w:sz w:val="28"/>
-          <w:szCs w:val="28"/>
-        </w:rPr>
-        <w:t xml:space="preserve">PID_run() to run the PID algorithm </w:t>
+      <w:proofErr w:type="spellStart"/>
+      <w:r>
+        <w:rPr>
+          <w:rFonts w:asciiTheme="majorBidi" w:hAnsiTheme="majorBidi" w:cstheme="majorBidi"/>
+          <w:sz w:val="28"/>
+          <w:szCs w:val="28"/>
+        </w:rPr>
+        <w:t>PID_run</w:t>
+      </w:r>
+      <w:proofErr w:type="spellEnd"/>
+      <w:r>
+        <w:rPr>
+          <w:rFonts w:asciiTheme="majorBidi" w:hAnsiTheme="majorBidi" w:cstheme="majorBidi"/>
+          <w:sz w:val="28"/>
+          <w:szCs w:val="28"/>
+        </w:rPr>
+        <w:t xml:space="preserve">() to run the PID algorithm </w:t>
       </w:r>
       <w:r>
         <w:rPr>
@@ -2309,6 +2597,7 @@
           <w:szCs w:val="28"/>
         </w:rPr>
       </w:pPr>
+      <w:proofErr w:type="spellStart"/>
       <w:r>
         <w:rPr>
           <w:rFonts w:asciiTheme="majorBidi" w:hAnsiTheme="majorBidi" w:cstheme="majorBidi"/>
@@ -2316,7 +2605,16 @@
           <w:szCs w:val="28"/>
         </w:rPr>
         <w:lastRenderedPageBreak/>
-        <w:t>get_pid_output() to return the output calculated by PID which in our case is motor speed ranging from (-255, 255).</w:t>
+        <w:t>get_pid_output</w:t>
+      </w:r>
+      <w:proofErr w:type="spellEnd"/>
+      <w:r>
+        <w:rPr>
+          <w:rFonts w:asciiTheme="majorBidi" w:hAnsiTheme="majorBidi" w:cstheme="majorBidi"/>
+          <w:sz w:val="28"/>
+          <w:szCs w:val="28"/>
+        </w:rPr>
+        <w:t>() to return the output calculated by PID which in our case is motor speed ranging from (-255, 255).</w:t>
       </w:r>
     </w:p>
     <w:p>
@@ -2374,13 +2672,23 @@
           <w:szCs w:val="28"/>
         </w:rPr>
       </w:pPr>
-      <w:r>
-        <w:rPr>
-          <w:rFonts w:asciiTheme="majorBidi" w:hAnsiTheme="majorBidi" w:cstheme="majorBidi"/>
-          <w:sz w:val="28"/>
-          <w:szCs w:val="28"/>
-        </w:rPr>
-        <w:t xml:space="preserve">test_motors() where we call the move(int speed) function of motors and </w:t>
+      <w:proofErr w:type="spellStart"/>
+      <w:r>
+        <w:rPr>
+          <w:rFonts w:asciiTheme="majorBidi" w:hAnsiTheme="majorBidi" w:cstheme="majorBidi"/>
+          <w:sz w:val="28"/>
+          <w:szCs w:val="28"/>
+        </w:rPr>
+        <w:t>test_motors</w:t>
+      </w:r>
+      <w:proofErr w:type="spellEnd"/>
+      <w:r>
+        <w:rPr>
+          <w:rFonts w:asciiTheme="majorBidi" w:hAnsiTheme="majorBidi" w:cstheme="majorBidi"/>
+          <w:sz w:val="28"/>
+          <w:szCs w:val="28"/>
+        </w:rPr>
+        <w:t xml:space="preserve">() where we call the move(int speed) function of motors and </w:t>
       </w:r>
       <w:r>
         <w:rPr>
@@ -2438,13 +2746,23 @@
           <w:szCs w:val="28"/>
         </w:rPr>
       </w:pPr>
-      <w:r>
-        <w:rPr>
-          <w:rFonts w:asciiTheme="majorBidi" w:hAnsiTheme="majorBidi" w:cstheme="majorBidi"/>
-          <w:sz w:val="28"/>
-          <w:szCs w:val="28"/>
-        </w:rPr>
-        <w:t xml:space="preserve">test_pid(int input) that takes inclination angle as input and returns the output speed that should be sent to motors. This is to check that the algorithm is running correctly and </w:t>
+      <w:proofErr w:type="spellStart"/>
+      <w:r>
+        <w:rPr>
+          <w:rFonts w:asciiTheme="majorBidi" w:hAnsiTheme="majorBidi" w:cstheme="majorBidi"/>
+          <w:sz w:val="28"/>
+          <w:szCs w:val="28"/>
+        </w:rPr>
+        <w:t>test_pid</w:t>
+      </w:r>
+      <w:proofErr w:type="spellEnd"/>
+      <w:r>
+        <w:rPr>
+          <w:rFonts w:asciiTheme="majorBidi" w:hAnsiTheme="majorBidi" w:cstheme="majorBidi"/>
+          <w:sz w:val="28"/>
+          <w:szCs w:val="28"/>
+        </w:rPr>
+        <w:t xml:space="preserve">(int input) that takes inclination angle as input and returns the output speed that should be sent to motors. This is to check that the algorithm is running correctly and </w:t>
       </w:r>
       <w:r>
         <w:rPr>
@@ -2737,7 +3055,25 @@
           <w:sz w:val="28"/>
           <w:szCs w:val="28"/>
         </w:rPr>
-        <w:t xml:space="preserve"> Jeff Rowberg’s library, mpu6050.h as well as </w:t>
+        <w:t xml:space="preserve"> Jeff </w:t>
+      </w:r>
+      <w:proofErr w:type="spellStart"/>
+      <w:r>
+        <w:rPr>
+          <w:rFonts w:asciiTheme="majorBidi" w:hAnsiTheme="majorBidi" w:cstheme="majorBidi"/>
+          <w:sz w:val="28"/>
+          <w:szCs w:val="28"/>
+        </w:rPr>
+        <w:t>Rowberg’s</w:t>
+      </w:r>
+      <w:proofErr w:type="spellEnd"/>
+      <w:r>
+        <w:rPr>
+          <w:rFonts w:asciiTheme="majorBidi" w:hAnsiTheme="majorBidi" w:cstheme="majorBidi"/>
+          <w:sz w:val="28"/>
+          <w:szCs w:val="28"/>
+        </w:rPr>
+        <w:t xml:space="preserve"> library, mpu6050.h as well as </w:t>
       </w:r>
       <w:r>
         <w:rPr>
@@ -3008,7 +3344,25 @@
           <w:sz w:val="28"/>
           <w:szCs w:val="28"/>
         </w:rPr>
-        <w:t>The Kp parameter acts as a driving force to make the robot’s speed proportional to the direction its falling towards, taking into consideration that a very large number leads to overshooting.</w:t>
+        <w:t xml:space="preserve">The </w:t>
+      </w:r>
+      <w:proofErr w:type="spellStart"/>
+      <w:r>
+        <w:rPr>
+          <w:rFonts w:asciiTheme="majorBidi" w:hAnsiTheme="majorBidi" w:cstheme="majorBidi"/>
+          <w:sz w:val="28"/>
+          <w:szCs w:val="28"/>
+        </w:rPr>
+        <w:t>Kp</w:t>
+      </w:r>
+      <w:proofErr w:type="spellEnd"/>
+      <w:r>
+        <w:rPr>
+          <w:rFonts w:asciiTheme="majorBidi" w:hAnsiTheme="majorBidi" w:cstheme="majorBidi"/>
+          <w:sz w:val="28"/>
+          <w:szCs w:val="28"/>
+        </w:rPr>
+        <w:t xml:space="preserve"> parameter acts as a driving force to make the robot’s speed proportional to the direction its falling towards, taking into consideration that a very large number leads to overshooting.</w:t>
       </w:r>
     </w:p>
     <w:p>
@@ -3054,7 +3408,25 @@
           <w:sz w:val="28"/>
           <w:szCs w:val="28"/>
         </w:rPr>
-        <w:t xml:space="preserve">The Kd value </w:t>
+        <w:t xml:space="preserve">The </w:t>
+      </w:r>
+      <w:proofErr w:type="spellStart"/>
+      <w:r>
+        <w:rPr>
+          <w:rFonts w:asciiTheme="majorBidi" w:hAnsiTheme="majorBidi" w:cstheme="majorBidi"/>
+          <w:sz w:val="28"/>
+          <w:szCs w:val="28"/>
+        </w:rPr>
+        <w:t>Kd</w:t>
+      </w:r>
+      <w:proofErr w:type="spellEnd"/>
+      <w:r>
+        <w:rPr>
+          <w:rFonts w:asciiTheme="majorBidi" w:hAnsiTheme="majorBidi" w:cstheme="majorBidi"/>
+          <w:sz w:val="28"/>
+          <w:szCs w:val="28"/>
+        </w:rPr>
+        <w:t xml:space="preserve"> value </w:t>
       </w:r>
       <w:r>
         <w:rPr>
@@ -3218,7 +3590,25 @@
           <w:sz w:val="28"/>
           <w:szCs w:val="28"/>
         </w:rPr>
-        <w:t>Start tuning the Kp while all other</w:t>
+        <w:t xml:space="preserve">Start tuning the </w:t>
+      </w:r>
+      <w:proofErr w:type="spellStart"/>
+      <w:r>
+        <w:rPr>
+          <w:rFonts w:asciiTheme="majorBidi" w:hAnsiTheme="majorBidi" w:cstheme="majorBidi"/>
+          <w:sz w:val="28"/>
+          <w:szCs w:val="28"/>
+        </w:rPr>
+        <w:t>Kp</w:t>
+      </w:r>
+      <w:proofErr w:type="spellEnd"/>
+      <w:r>
+        <w:rPr>
+          <w:rFonts w:asciiTheme="majorBidi" w:hAnsiTheme="majorBidi" w:cstheme="majorBidi"/>
+          <w:sz w:val="28"/>
+          <w:szCs w:val="28"/>
+        </w:rPr>
+        <w:t xml:space="preserve"> while all other</w:t>
       </w:r>
       <w:r>
         <w:rPr>
@@ -3242,8 +3632,36 @@
           <w:sz w:val="28"/>
           <w:szCs w:val="28"/>
         </w:rPr>
-        <w:t>and let it be your Kp. If for example your best output was at Kp</w:t>
-      </w:r>
+        <w:t xml:space="preserve">and let it be your </w:t>
+      </w:r>
+      <w:proofErr w:type="spellStart"/>
+      <w:r>
+        <w:rPr>
+          <w:rFonts w:asciiTheme="majorBidi" w:hAnsiTheme="majorBidi" w:cstheme="majorBidi"/>
+          <w:sz w:val="28"/>
+          <w:szCs w:val="28"/>
+        </w:rPr>
+        <w:t>Kp</w:t>
+      </w:r>
+      <w:proofErr w:type="spellEnd"/>
+      <w:r>
+        <w:rPr>
+          <w:rFonts w:asciiTheme="majorBidi" w:hAnsiTheme="majorBidi" w:cstheme="majorBidi"/>
+          <w:sz w:val="28"/>
+          <w:szCs w:val="28"/>
+        </w:rPr>
+        <w:t xml:space="preserve">. If for example your best output was at </w:t>
+      </w:r>
+      <w:proofErr w:type="spellStart"/>
+      <w:r>
+        <w:rPr>
+          <w:rFonts w:asciiTheme="majorBidi" w:hAnsiTheme="majorBidi" w:cstheme="majorBidi"/>
+          <w:sz w:val="28"/>
+          <w:szCs w:val="28"/>
+        </w:rPr>
+        <w:t>Kp</w:t>
+      </w:r>
+      <w:proofErr w:type="spellEnd"/>
       <w:r>
         <w:rPr>
           <w:rFonts w:asciiTheme="majorBidi" w:hAnsiTheme="majorBidi" w:cstheme="majorBidi"/>
@@ -3297,7 +3715,61 @@
           <w:sz w:val="28"/>
           <w:szCs w:val="28"/>
         </w:rPr>
-        <w:t>Next start tuning your Kd with Ki still zero and Kp with the value you’ve reached, same approach, start with a really low value like 0.1 and start  doubling it every time until your robot starts balancing with an offset from the setpoint, reaching this, again cut the Kd value into half and leave it untouched.</w:t>
+        <w:t xml:space="preserve">Next start tuning your </w:t>
+      </w:r>
+      <w:proofErr w:type="spellStart"/>
+      <w:r>
+        <w:rPr>
+          <w:rFonts w:asciiTheme="majorBidi" w:hAnsiTheme="majorBidi" w:cstheme="majorBidi"/>
+          <w:sz w:val="28"/>
+          <w:szCs w:val="28"/>
+        </w:rPr>
+        <w:t>Kd</w:t>
+      </w:r>
+      <w:proofErr w:type="spellEnd"/>
+      <w:r>
+        <w:rPr>
+          <w:rFonts w:asciiTheme="majorBidi" w:hAnsiTheme="majorBidi" w:cstheme="majorBidi"/>
+          <w:sz w:val="28"/>
+          <w:szCs w:val="28"/>
+        </w:rPr>
+        <w:t xml:space="preserve"> with Ki still zero and </w:t>
+      </w:r>
+      <w:proofErr w:type="spellStart"/>
+      <w:r>
+        <w:rPr>
+          <w:rFonts w:asciiTheme="majorBidi" w:hAnsiTheme="majorBidi" w:cstheme="majorBidi"/>
+          <w:sz w:val="28"/>
+          <w:szCs w:val="28"/>
+        </w:rPr>
+        <w:t>Kp</w:t>
+      </w:r>
+      <w:proofErr w:type="spellEnd"/>
+      <w:r>
+        <w:rPr>
+          <w:rFonts w:asciiTheme="majorBidi" w:hAnsiTheme="majorBidi" w:cstheme="majorBidi"/>
+          <w:sz w:val="28"/>
+          <w:szCs w:val="28"/>
+        </w:rPr>
+        <w:t xml:space="preserve"> with the value you’ve reached, same approach, start with a really low value like 0.1 and start  doubling it every time until your robot starts balancing with an offset from the setpoint, reaching this, again cut the </w:t>
+      </w:r>
+      <w:proofErr w:type="spellStart"/>
+      <w:r>
+        <w:rPr>
+          <w:rFonts w:asciiTheme="majorBidi" w:hAnsiTheme="majorBidi" w:cstheme="majorBidi"/>
+          <w:sz w:val="28"/>
+          <w:szCs w:val="28"/>
+        </w:rPr>
+        <w:t>Kd</w:t>
+      </w:r>
+      <w:proofErr w:type="spellEnd"/>
+      <w:r>
+        <w:rPr>
+          <w:rFonts w:asciiTheme="majorBidi" w:hAnsiTheme="majorBidi" w:cstheme="majorBidi"/>
+          <w:sz w:val="28"/>
+          <w:szCs w:val="28"/>
+        </w:rPr>
+        <w:t xml:space="preserve"> value into half and leave it untouched.</w:t>
       </w:r>
     </w:p>
     <w:p>
@@ -3856,7 +4328,27 @@
           <w:szCs w:val="28"/>
           <w:lang w:bidi="ar-EG"/>
         </w:rPr>
-        <w:t>And so b</w:t>
+        <w:t xml:space="preserve">And </w:t>
+      </w:r>
+      <w:proofErr w:type="gramStart"/>
+      <w:r>
+        <w:rPr>
+          <w:rFonts w:asciiTheme="majorBidi" w:hAnsiTheme="majorBidi" w:cstheme="majorBidi"/>
+          <w:sz w:val="28"/>
+          <w:szCs w:val="28"/>
+          <w:lang w:bidi="ar-EG"/>
+        </w:rPr>
+        <w:t>so</w:t>
+      </w:r>
+      <w:proofErr w:type="gramEnd"/>
+      <w:r>
+        <w:rPr>
+          <w:rFonts w:asciiTheme="majorBidi" w:hAnsiTheme="majorBidi" w:cstheme="majorBidi"/>
+          <w:sz w:val="28"/>
+          <w:szCs w:val="28"/>
+          <w:lang w:bidi="ar-EG"/>
+        </w:rPr>
+        <w:t xml:space="preserve"> b</w:t>
       </w:r>
       <w:r>
         <w:rPr>
@@ -3934,7 +4426,74 @@
           <w:szCs w:val="28"/>
           <w:lang w:bidi="ar-EG"/>
         </w:rPr>
-        <w:t>Now the robot balances for forever with parameters set to Kp = 60, Ki = 50, Kd = 1.4</w:t>
+        <w:t xml:space="preserve">Now the robot balances for forever with parameters set to </w:t>
+      </w:r>
+      <w:proofErr w:type="spellStart"/>
+      <w:r>
+        <w:rPr>
+          <w:rFonts w:asciiTheme="majorBidi" w:hAnsiTheme="majorBidi" w:cstheme="majorBidi"/>
+          <w:sz w:val="28"/>
+          <w:szCs w:val="28"/>
+          <w:lang w:bidi="ar-EG"/>
+        </w:rPr>
+        <w:t>Kp</w:t>
+      </w:r>
+      <w:proofErr w:type="spellEnd"/>
+      <w:r>
+        <w:rPr>
+          <w:rFonts w:asciiTheme="majorBidi" w:hAnsiTheme="majorBidi" w:cstheme="majorBidi"/>
+          <w:sz w:val="28"/>
+          <w:szCs w:val="28"/>
+          <w:lang w:bidi="ar-EG"/>
+        </w:rPr>
+        <w:t xml:space="preserve"> = 60, Ki = </w:t>
+      </w:r>
+      <w:r>
+        <w:rPr>
+          <w:rFonts w:asciiTheme="majorBidi" w:hAnsiTheme="majorBidi" w:cstheme="majorBidi"/>
+          <w:sz w:val="28"/>
+          <w:szCs w:val="28"/>
+          <w:lang w:bidi="ar-EG"/>
+        </w:rPr>
+        <w:t>140</w:t>
+      </w:r>
+      <w:r>
+        <w:rPr>
+          <w:rFonts w:asciiTheme="majorBidi" w:hAnsiTheme="majorBidi" w:cstheme="majorBidi"/>
+          <w:sz w:val="28"/>
+          <w:szCs w:val="28"/>
+          <w:lang w:bidi="ar-EG"/>
+        </w:rPr>
+        <w:t xml:space="preserve">, </w:t>
+      </w:r>
+      <w:proofErr w:type="spellStart"/>
+      <w:r>
+        <w:rPr>
+          <w:rFonts w:asciiTheme="majorBidi" w:hAnsiTheme="majorBidi" w:cstheme="majorBidi"/>
+          <w:sz w:val="28"/>
+          <w:szCs w:val="28"/>
+          <w:lang w:bidi="ar-EG"/>
+        </w:rPr>
+        <w:t>Kd</w:t>
+      </w:r>
+      <w:proofErr w:type="spellEnd"/>
+      <w:r>
+        <w:rPr>
+          <w:rFonts w:asciiTheme="majorBidi" w:hAnsiTheme="majorBidi" w:cstheme="majorBidi"/>
+          <w:sz w:val="28"/>
+          <w:szCs w:val="28"/>
+          <w:lang w:bidi="ar-EG"/>
+        </w:rPr>
+        <w:t xml:space="preserve"> = 1.</w:t>
+      </w:r>
+      <w:r>
+        <w:rPr>
+          <w:rFonts w:asciiTheme="majorBidi" w:hAnsiTheme="majorBidi" w:cstheme="majorBidi"/>
+          <w:sz w:val="28"/>
+          <w:szCs w:val="28"/>
+          <w:lang w:bidi="ar-EG"/>
+        </w:rPr>
+        <w:t>5</w:t>
       </w:r>
     </w:p>
     <w:p>

</xml_diff>